<commit_message>
added new sc900 notes
</commit_message>
<xml_diff>
--- a/Azure/Az104 Notes.docx
+++ b/Azure/Az104 Notes.docx
@@ -142,183 +142,6 @@
     </w:p>
     <w:p>
       <w:pPr>
-        <w:spacing w:after="10" w:line="251" w:lineRule="auto"/>
-        <w:ind w:left="705"/>
-      </w:pPr>
-      <w:r>
-        <w:t xml:space="preserve">User Source – Azure </w:t>
-      </w:r>
-      <w:proofErr w:type="gramStart"/>
-      <w:r>
-        <w:t>AD(</w:t>
-      </w:r>
-      <w:proofErr w:type="gramEnd"/>
-      <w:r>
-        <w:t>cloud only identities), Microsoft Account(Used to create subscription), Windows Server AD (From on premises)</w:t>
-      </w:r>
-      <w:r>
-        <w:t>, Guest</w:t>
-      </w:r>
-    </w:p>
-    <w:p>
-      <w:pPr>
-        <w:spacing w:after="10" w:line="251" w:lineRule="auto"/>
-        <w:ind w:left="705"/>
-      </w:pPr>
-      <w:r>
-        <w:t>Create a user or invite user (Guest)</w:t>
-      </w:r>
-    </w:p>
-    <w:p>
-      <w:pPr>
-        <w:spacing w:after="10" w:line="251" w:lineRule="auto"/>
-        <w:ind w:left="705"/>
-      </w:pPr>
-    </w:p>
-    <w:p>
-      <w:pPr>
-        <w:spacing w:after="10" w:line="251" w:lineRule="auto"/>
-        <w:ind w:left="705"/>
-      </w:pPr>
-      <w:r>
-        <w:t>On Premise accounts cannot be edited in Azure Active Directory</w:t>
-      </w:r>
-    </w:p>
-    <w:p>
-      <w:pPr>
-        <w:spacing w:after="10" w:line="251" w:lineRule="auto"/>
-        <w:ind w:left="705"/>
-      </w:pPr>
-    </w:p>
-    <w:p>
-      <w:pPr>
-        <w:spacing w:after="10" w:line="251" w:lineRule="auto"/>
-        <w:ind w:left="705"/>
-      </w:pPr>
-      <w:r>
-        <w:t xml:space="preserve">Azure </w:t>
-      </w:r>
-      <w:proofErr w:type="spellStart"/>
-      <w:r>
-        <w:t>Cli</w:t>
-      </w:r>
-      <w:proofErr w:type="spellEnd"/>
-      <w:r>
-        <w:t xml:space="preserve"> – </w:t>
-      </w:r>
-      <w:proofErr w:type="spellStart"/>
-      <w:r>
-        <w:rPr>
-          <w:b/>
-          <w:bCs/>
-        </w:rPr>
-        <w:t>az</w:t>
-      </w:r>
-      <w:proofErr w:type="spellEnd"/>
-      <w:r>
-        <w:t xml:space="preserve"> </w:t>
-      </w:r>
-      <w:proofErr w:type="gramStart"/>
-      <w:r>
-        <w:t>ad  user</w:t>
-      </w:r>
-      <w:proofErr w:type="gramEnd"/>
-      <w:r>
-        <w:t xml:space="preserve"> create</w:t>
-      </w:r>
-    </w:p>
-    <w:p>
-      <w:pPr>
-        <w:spacing w:after="10" w:line="251" w:lineRule="auto"/>
-        <w:ind w:left="705"/>
-      </w:pPr>
-      <w:proofErr w:type="spellStart"/>
-      <w:proofErr w:type="gramStart"/>
-      <w:r>
-        <w:t>Powershell</w:t>
-      </w:r>
-      <w:proofErr w:type="spellEnd"/>
-      <w:r>
-        <w:t xml:space="preserve">  -</w:t>
-      </w:r>
-      <w:proofErr w:type="gramEnd"/>
-      <w:r>
-        <w:t xml:space="preserve"> Connect-</w:t>
-      </w:r>
-      <w:proofErr w:type="spellStart"/>
-      <w:r>
-        <w:t>azureAD</w:t>
-      </w:r>
-      <w:proofErr w:type="spellEnd"/>
-    </w:p>
-    <w:p>
-      <w:pPr>
-        <w:spacing w:after="10" w:line="251" w:lineRule="auto"/>
-        <w:ind w:left="705"/>
-      </w:pPr>
-      <w:r>
-        <w:t xml:space="preserve">Creating User via </w:t>
-      </w:r>
-      <w:proofErr w:type="spellStart"/>
-      <w:r>
-        <w:t>powershell</w:t>
-      </w:r>
-      <w:proofErr w:type="spellEnd"/>
-      <w:r>
-        <w:t xml:space="preserve"> needs 4 parameters. </w:t>
-      </w:r>
-      <w:proofErr w:type="spellStart"/>
-      <w:r>
-        <w:t>Displayname</w:t>
-      </w:r>
-      <w:proofErr w:type="spellEnd"/>
-      <w:r>
-        <w:t xml:space="preserve">, password profile, </w:t>
-      </w:r>
-      <w:proofErr w:type="spellStart"/>
-      <w:r>
-        <w:t>upn</w:t>
-      </w:r>
-      <w:proofErr w:type="spellEnd"/>
-      <w:r>
-        <w:t xml:space="preserve"> and </w:t>
-      </w:r>
-      <w:proofErr w:type="spellStart"/>
-      <w:r>
-        <w:t>mailnickname</w:t>
-      </w:r>
-      <w:proofErr w:type="spellEnd"/>
-    </w:p>
-    <w:p>
-      <w:pPr>
-        <w:spacing w:after="10" w:line="251" w:lineRule="auto"/>
-        <w:ind w:left="705"/>
-      </w:pPr>
-      <w:r>
-        <w:lastRenderedPageBreak/>
-        <w:t>Deleted users are available for 30 days</w:t>
-      </w:r>
-    </w:p>
-    <w:p>
-      <w:pPr>
-        <w:spacing w:after="10" w:line="251" w:lineRule="auto"/>
-        <w:ind w:left="705"/>
-      </w:pPr>
-    </w:p>
-    <w:p>
-      <w:pPr>
-        <w:spacing w:after="10" w:line="251" w:lineRule="auto"/>
-        <w:ind w:left="705"/>
-      </w:pPr>
-    </w:p>
-    <w:p>
-      <w:pPr>
-        <w:spacing w:after="10" w:line="251" w:lineRule="auto"/>
-        <w:ind w:left="705"/>
-      </w:pPr>
-    </w:p>
-    <w:p>
-      <w:pPr>
         <w:spacing w:after="12" w:line="248" w:lineRule="auto"/>
         <w:rPr>
           <w:b/>
@@ -432,10 +255,20 @@
     </w:p>
     <w:p>
       <w:pPr>
+        <w:spacing w:after="10" w:line="251" w:lineRule="auto"/>
+        <w:rPr>
+          <w:b/>
+          <w:bCs/>
+        </w:rPr>
+      </w:pPr>
+    </w:p>
+    <w:p>
+      <w:pPr>
         <w:pStyle w:val="Heading2"/>
         <w:ind w:left="-5"/>
       </w:pPr>
       <w:r>
+        <w:lastRenderedPageBreak/>
         <w:t xml:space="preserve">Manage role-based access control (RBAC) </w:t>
       </w:r>
     </w:p>
@@ -753,7 +586,6 @@
         <w:ind w:hanging="269"/>
       </w:pPr>
       <w:r>
-        <w:lastRenderedPageBreak/>
         <w:t xml:space="preserve">implement Azure Storage replication </w:t>
       </w:r>
     </w:p>
@@ -850,6 +682,7 @@
         <w:ind w:left="-5"/>
       </w:pPr>
       <w:r>
+        <w:lastRenderedPageBreak/>
         <w:t xml:space="preserve">Deploy and manage Azure compute resources (20–25%) </w:t>
       </w:r>
     </w:p>
@@ -1181,7 +1014,6 @@
         <w:ind w:hanging="269"/>
       </w:pPr>
       <w:r>
-        <w:lastRenderedPageBreak/>
         <w:t xml:space="preserve">create an App Service </w:t>
       </w:r>
     </w:p>
@@ -1256,6 +1088,7 @@
         <w:ind w:left="-5"/>
       </w:pPr>
       <w:r>
+        <w:lastRenderedPageBreak/>
         <w:t xml:space="preserve">Configure and manage virtual networking (25–30%) </w:t>
       </w:r>
     </w:p>
@@ -1606,7 +1439,6 @@
         <w:ind w:hanging="269"/>
       </w:pPr>
       <w:r>
-        <w:lastRenderedPageBreak/>
         <w:t xml:space="preserve">configure Azure Virtual WAN </w:t>
       </w:r>
     </w:p>
@@ -1651,6 +1483,7 @@
         <w:ind w:hanging="269"/>
       </w:pPr>
       <w:r>
+        <w:lastRenderedPageBreak/>
         <w:t xml:space="preserve">configure Azure Monitor logs </w:t>
       </w:r>
     </w:p>
@@ -1797,6 +1630,411 @@
         <w:t xml:space="preserve">The exam guide below shows the changes that were implemented on September 24, 2021. </w:t>
       </w:r>
     </w:p>
+    <w:p>
+      <w:pPr>
+        <w:pBdr>
+          <w:bottom w:val="single" w:sz="6" w:space="1" w:color="auto"/>
+        </w:pBdr>
+      </w:pPr>
+    </w:p>
+    <w:p>
+      <w:r>
+        <w:t>ITPROTV Course</w:t>
+      </w:r>
+    </w:p>
+    <w:p>
+      <w:pPr>
+        <w:spacing w:after="10" w:line="251" w:lineRule="auto"/>
+        <w:ind w:left="705"/>
+      </w:pPr>
+      <w:r>
+        <w:t xml:space="preserve">User Source – Azure </w:t>
+      </w:r>
+      <w:proofErr w:type="gramStart"/>
+      <w:r>
+        <w:t>AD(</w:t>
+      </w:r>
+      <w:proofErr w:type="gramEnd"/>
+      <w:r>
+        <w:t>cloud only identities), Microsoft Account(Used to create subscription), Windows Server AD (From on premises), Guest</w:t>
+      </w:r>
+    </w:p>
+    <w:p>
+      <w:pPr>
+        <w:spacing w:after="10" w:line="251" w:lineRule="auto"/>
+        <w:ind w:left="705"/>
+      </w:pPr>
+      <w:r>
+        <w:t>Create a user or invite user (Guest)</w:t>
+      </w:r>
+    </w:p>
+    <w:p>
+      <w:pPr>
+        <w:spacing w:after="10" w:line="251" w:lineRule="auto"/>
+        <w:ind w:left="705"/>
+      </w:pPr>
+      <w:r>
+        <w:t>On Premise accounts cannot be edited in Azure Active Directory</w:t>
+      </w:r>
+    </w:p>
+    <w:p>
+      <w:pPr>
+        <w:spacing w:after="10" w:line="251" w:lineRule="auto"/>
+        <w:ind w:left="705"/>
+      </w:pPr>
+      <w:r>
+        <w:t xml:space="preserve">Azure </w:t>
+      </w:r>
+      <w:proofErr w:type="spellStart"/>
+      <w:r>
+        <w:t>Cli</w:t>
+      </w:r>
+      <w:proofErr w:type="spellEnd"/>
+      <w:r>
+        <w:t xml:space="preserve"> – </w:t>
+      </w:r>
+      <w:proofErr w:type="spellStart"/>
+      <w:r>
+        <w:rPr>
+          <w:b/>
+          <w:bCs/>
+        </w:rPr>
+        <w:t>az</w:t>
+      </w:r>
+      <w:proofErr w:type="spellEnd"/>
+      <w:r>
+        <w:t xml:space="preserve"> </w:t>
+      </w:r>
+      <w:proofErr w:type="gramStart"/>
+      <w:r>
+        <w:t>ad  user</w:t>
+      </w:r>
+      <w:proofErr w:type="gramEnd"/>
+      <w:r>
+        <w:t xml:space="preserve"> create</w:t>
+      </w:r>
+    </w:p>
+    <w:p>
+      <w:pPr>
+        <w:spacing w:after="10" w:line="251" w:lineRule="auto"/>
+        <w:ind w:left="705"/>
+      </w:pPr>
+      <w:proofErr w:type="spellStart"/>
+      <w:proofErr w:type="gramStart"/>
+      <w:r>
+        <w:t>Powershell</w:t>
+      </w:r>
+      <w:proofErr w:type="spellEnd"/>
+      <w:r>
+        <w:t xml:space="preserve">  -</w:t>
+      </w:r>
+      <w:proofErr w:type="gramEnd"/>
+      <w:r>
+        <w:t xml:space="preserve"> Connect-</w:t>
+      </w:r>
+      <w:proofErr w:type="spellStart"/>
+      <w:r>
+        <w:t>azureAD</w:t>
+      </w:r>
+      <w:proofErr w:type="spellEnd"/>
+    </w:p>
+    <w:p>
+      <w:pPr>
+        <w:spacing w:after="10" w:line="251" w:lineRule="auto"/>
+        <w:ind w:left="705"/>
+      </w:pPr>
+      <w:r>
+        <w:t xml:space="preserve">Creating User via </w:t>
+      </w:r>
+      <w:proofErr w:type="spellStart"/>
+      <w:r>
+        <w:t>powershell</w:t>
+      </w:r>
+      <w:proofErr w:type="spellEnd"/>
+      <w:r>
+        <w:t xml:space="preserve"> needs 4 parameters. </w:t>
+      </w:r>
+      <w:proofErr w:type="spellStart"/>
+      <w:r>
+        <w:t>Displayname</w:t>
+      </w:r>
+      <w:proofErr w:type="spellEnd"/>
+      <w:r>
+        <w:t xml:space="preserve">, password profile, </w:t>
+      </w:r>
+      <w:proofErr w:type="spellStart"/>
+      <w:r>
+        <w:t>upn</w:t>
+      </w:r>
+      <w:proofErr w:type="spellEnd"/>
+      <w:r>
+        <w:t xml:space="preserve"> and </w:t>
+      </w:r>
+      <w:proofErr w:type="spellStart"/>
+      <w:r>
+        <w:t>mailnickname</w:t>
+      </w:r>
+      <w:proofErr w:type="spellEnd"/>
+    </w:p>
+    <w:p>
+      <w:pPr>
+        <w:spacing w:after="10" w:line="251" w:lineRule="auto"/>
+        <w:ind w:left="705"/>
+      </w:pPr>
+      <w:r>
+        <w:t>Deleted users are available for 30 days</w:t>
+      </w:r>
+    </w:p>
+    <w:p>
+      <w:pPr>
+        <w:spacing w:after="10" w:line="251" w:lineRule="auto"/>
+        <w:ind w:left="705"/>
+      </w:pPr>
+    </w:p>
+    <w:p>
+      <w:pPr>
+        <w:pStyle w:val="Heading3"/>
+        <w:rPr>
+          <w:rStyle w:val="IntenseReference"/>
+          <w:b w:val="0"/>
+          <w:bCs w:val="0"/>
+          <w:smallCaps w:val="0"/>
+          <w:color w:val="1F3763" w:themeColor="accent1" w:themeShade="7F"/>
+          <w:spacing w:val="0"/>
+        </w:rPr>
+      </w:pPr>
+      <w:r>
+        <w:rPr>
+          <w:rStyle w:val="IntenseReference"/>
+          <w:b w:val="0"/>
+          <w:bCs w:val="0"/>
+          <w:smallCaps w:val="0"/>
+          <w:color w:val="1F3763" w:themeColor="accent1" w:themeShade="7F"/>
+          <w:spacing w:val="0"/>
+        </w:rPr>
+        <w:t>Create and Manage Groups</w:t>
+      </w:r>
+    </w:p>
+    <w:p>
+      <w:r>
+        <w:t>Group types – Security and Microsoft 365</w:t>
+      </w:r>
+    </w:p>
+    <w:p>
+      <w:r>
+        <w:t xml:space="preserve">Security – Assign permissions, </w:t>
+      </w:r>
+      <w:proofErr w:type="gramStart"/>
+      <w:r>
+        <w:t>roles</w:t>
+      </w:r>
+      <w:proofErr w:type="gramEnd"/>
+      <w:r>
+        <w:t xml:space="preserve"> and it’s a main type of group</w:t>
+      </w:r>
+    </w:p>
+    <w:p>
+      <w:r>
+        <w:t xml:space="preserve">Microsoft 365 – Shared mailboxes, access to </w:t>
+      </w:r>
+      <w:proofErr w:type="spellStart"/>
+      <w:r>
+        <w:t>Sharepoint</w:t>
+      </w:r>
+      <w:proofErr w:type="spellEnd"/>
+      <w:r>
+        <w:t xml:space="preserve"> </w:t>
+      </w:r>
+    </w:p>
+    <w:p>
+      <w:r>
+        <w:t>Membership type for groups – Assigned, dynamic user and dynamic device</w:t>
+      </w:r>
+    </w:p>
+    <w:p>
+      <w:r>
+        <w:t>Assigned – Specify who is the member of the group</w:t>
+      </w:r>
+      <w:r>
+        <w:t>.</w:t>
+      </w:r>
+    </w:p>
+    <w:p>
+      <w:r>
+        <w:tab/>
+        <w:t>You cannot change the group type</w:t>
+      </w:r>
+    </w:p>
+    <w:p>
+      <w:r>
+        <w:tab/>
+        <w:t>You can change the membership type</w:t>
+      </w:r>
+    </w:p>
+    <w:p>
+      <w:r>
+        <w:t>Dynamic Users – Conditional rules</w:t>
+      </w:r>
+      <w:r>
+        <w:t xml:space="preserve">. </w:t>
+      </w:r>
+    </w:p>
+    <w:p>
+      <w:r>
+        <w:t>Dynamic Device – Conditional rules</w:t>
+      </w:r>
+    </w:p>
+    <w:p>
+      <w:r>
+        <w:lastRenderedPageBreak/>
+        <w:t xml:space="preserve">Via Azure </w:t>
+      </w:r>
+      <w:proofErr w:type="spellStart"/>
+      <w:r>
+        <w:t>Cli</w:t>
+      </w:r>
+      <w:proofErr w:type="spellEnd"/>
+      <w:r>
+        <w:t xml:space="preserve"> - </w:t>
+      </w:r>
+      <w:r>
+        <w:t xml:space="preserve">Create a group – </w:t>
+      </w:r>
+      <w:proofErr w:type="spellStart"/>
+      <w:r>
+        <w:t>az</w:t>
+      </w:r>
+      <w:proofErr w:type="spellEnd"/>
+      <w:r>
+        <w:t xml:space="preserve"> ad group create –display-name “</w:t>
+      </w:r>
+      <w:proofErr w:type="spellStart"/>
+      <w:r>
+        <w:t>blaa</w:t>
+      </w:r>
+      <w:proofErr w:type="spellEnd"/>
+      <w:r>
+        <w:t>” –mail-nickname “</w:t>
+      </w:r>
+      <w:proofErr w:type="spellStart"/>
+      <w:r>
+        <w:t>blaa</w:t>
+      </w:r>
+      <w:proofErr w:type="spellEnd"/>
+      <w:r>
+        <w:t>”</w:t>
+      </w:r>
+    </w:p>
+    <w:p>
+      <w:r>
+        <w:t>Via Azure PS – Connect-</w:t>
+      </w:r>
+      <w:proofErr w:type="spellStart"/>
+      <w:r>
+        <w:t>AzureAD</w:t>
+      </w:r>
+      <w:proofErr w:type="spellEnd"/>
+      <w:r>
+        <w:t xml:space="preserve"> | New-</w:t>
+      </w:r>
+      <w:proofErr w:type="spellStart"/>
+      <w:r>
+        <w:t>AzureADGroup</w:t>
+      </w:r>
+      <w:proofErr w:type="spellEnd"/>
+      <w:r>
+        <w:t xml:space="preserve"> -</w:t>
+      </w:r>
+      <w:r>
+        <w:rPr>
+          <w:b/>
+          <w:bCs/>
+        </w:rPr>
+        <w:t>DisplayName</w:t>
+      </w:r>
+      <w:r>
+        <w:t>”” -</w:t>
+      </w:r>
+      <w:proofErr w:type="spellStart"/>
+      <w:r>
+        <w:rPr>
+          <w:b/>
+          <w:bCs/>
+        </w:rPr>
+        <w:t>MailEnabled</w:t>
+      </w:r>
+      <w:proofErr w:type="spellEnd"/>
+      <w:r>
+        <w:t xml:space="preserve"> $value -</w:t>
+      </w:r>
+      <w:proofErr w:type="spellStart"/>
+      <w:r>
+        <w:rPr>
+          <w:b/>
+          <w:bCs/>
+        </w:rPr>
+        <w:t>SecurityEnabled</w:t>
+      </w:r>
+      <w:proofErr w:type="spellEnd"/>
+      <w:r>
+        <w:t xml:space="preserve"> $value -</w:t>
+      </w:r>
+      <w:proofErr w:type="spellStart"/>
+      <w:r>
+        <w:rPr>
+          <w:b/>
+          <w:bCs/>
+        </w:rPr>
+        <w:t>MailNickName</w:t>
+      </w:r>
+      <w:proofErr w:type="spellEnd"/>
+      <w:r>
+        <w:t xml:space="preserve"> “</w:t>
+      </w:r>
+      <w:proofErr w:type="spellStart"/>
+      <w:r>
+        <w:t>NotSet</w:t>
+      </w:r>
+      <w:proofErr w:type="spellEnd"/>
+      <w:r>
+        <w:t>”</w:t>
+      </w:r>
+    </w:p>
+    <w:p>
+      <w:r>
+        <w:t xml:space="preserve">Security Enabled – AD group. If this is set to </w:t>
+      </w:r>
+      <w:proofErr w:type="gramStart"/>
+      <w:r>
+        <w:t>false</w:t>
+      </w:r>
+      <w:proofErr w:type="gramEnd"/>
+      <w:r>
+        <w:t xml:space="preserve"> then you will create Office 365 group</w:t>
+      </w:r>
+    </w:p>
+    <w:p/>
+    <w:p>
+      <w:pPr>
+        <w:pStyle w:val="Heading3"/>
+        <w:rPr>
+          <w:rStyle w:val="IntenseEmphasis"/>
+          <w:i w:val="0"/>
+          <w:iCs w:val="0"/>
+          <w:color w:val="auto"/>
+        </w:rPr>
+      </w:pPr>
+      <w:r>
+        <w:rPr>
+          <w:rStyle w:val="IntenseEmphasis"/>
+          <w:i w:val="0"/>
+          <w:iCs w:val="0"/>
+          <w:color w:val="auto"/>
+        </w:rPr>
+        <w:t>Manage Guest Account</w:t>
+      </w:r>
+    </w:p>
+    <w:p/>
     <w:p/>
     <w:sectPr>
       <w:pgSz w:w="12240" w:h="15840"/>
@@ -5906,6 +6144,28 @@
       <w:color w:val="505055"/>
     </w:rPr>
   </w:style>
+  <w:style w:type="paragraph" w:styleId="Heading3">
+    <w:name w:val="heading 3"/>
+    <w:basedOn w:val="Normal"/>
+    <w:next w:val="Normal"/>
+    <w:link w:val="Heading3Char"/>
+    <w:uiPriority w:val="9"/>
+    <w:unhideWhenUsed/>
+    <w:qFormat/>
+    <w:rsid w:val="00446FBB"/>
+    <w:pPr>
+      <w:keepNext/>
+      <w:keepLines/>
+      <w:spacing w:before="40" w:after="0"/>
+      <w:outlineLvl w:val="2"/>
+    </w:pPr>
+    <w:rPr>
+      <w:rFonts w:asciiTheme="majorHAnsi" w:eastAsiaTheme="majorEastAsia" w:hAnsiTheme="majorHAnsi" w:cstheme="majorBidi"/>
+      <w:color w:val="1F3763" w:themeColor="accent1" w:themeShade="7F"/>
+      <w:sz w:val="24"/>
+      <w:szCs w:val="24"/>
+    </w:rPr>
+  </w:style>
   <w:style w:type="character" w:default="1" w:styleId="DefaultParagraphFont">
     <w:name w:val="Default Paragraph Font"/>
     <w:uiPriority w:val="1"/>
@@ -5957,6 +6217,65 @@
       <w:b/>
       <w:color w:val="505055"/>
     </w:rPr>
+  </w:style>
+  <w:style w:type="character" w:styleId="IntenseEmphasis">
+    <w:name w:val="Intense Emphasis"/>
+    <w:basedOn w:val="DefaultParagraphFont"/>
+    <w:uiPriority w:val="21"/>
+    <w:qFormat/>
+    <w:rsid w:val="001456EB"/>
+    <w:rPr>
+      <w:i/>
+      <w:iCs/>
+      <w:color w:val="4472C4" w:themeColor="accent1"/>
+    </w:rPr>
+  </w:style>
+  <w:style w:type="character" w:styleId="IntenseReference">
+    <w:name w:val="Intense Reference"/>
+    <w:basedOn w:val="DefaultParagraphFont"/>
+    <w:uiPriority w:val="32"/>
+    <w:qFormat/>
+    <w:rsid w:val="001456EB"/>
+    <w:rPr>
+      <w:b/>
+      <w:bCs/>
+      <w:smallCaps/>
+      <w:color w:val="4472C4" w:themeColor="accent1"/>
+      <w:spacing w:val="5"/>
+    </w:rPr>
+  </w:style>
+  <w:style w:type="character" w:customStyle="1" w:styleId="Heading3Char">
+    <w:name w:val="Heading 3 Char"/>
+    <w:basedOn w:val="DefaultParagraphFont"/>
+    <w:link w:val="Heading3"/>
+    <w:uiPriority w:val="9"/>
+    <w:rsid w:val="00446FBB"/>
+    <w:rPr>
+      <w:rFonts w:asciiTheme="majorHAnsi" w:eastAsiaTheme="majorEastAsia" w:hAnsiTheme="majorHAnsi" w:cstheme="majorBidi"/>
+      <w:color w:val="1F3763" w:themeColor="accent1" w:themeShade="7F"/>
+      <w:sz w:val="24"/>
+      <w:szCs w:val="24"/>
+    </w:rPr>
+  </w:style>
+  <w:style w:type="character" w:styleId="Strong">
+    <w:name w:val="Strong"/>
+    <w:basedOn w:val="DefaultParagraphFont"/>
+    <w:uiPriority w:val="22"/>
+    <w:qFormat/>
+    <w:rsid w:val="00F50050"/>
+    <w:rPr>
+      <w:b/>
+      <w:bCs/>
+    </w:rPr>
+  </w:style>
+  <w:style w:type="paragraph" w:styleId="NoSpacing">
+    <w:name w:val="No Spacing"/>
+    <w:uiPriority w:val="1"/>
+    <w:qFormat/>
+    <w:rsid w:val="00F50050"/>
+    <w:pPr>
+      <w:spacing w:after="0" w:line="240" w:lineRule="auto"/>
+    </w:pPr>
   </w:style>
 </w:styles>
 </file>

</xml_diff>